<commit_message>
more word doc changes
</commit_message>
<xml_diff>
--- a/scripts/tractatus-word-to-html/sources/MS 101v-103v 3.1 2022.04.17_marked.docx
+++ b/scripts/tractatus-word-to-html/sources/MS 101v-103v 3.1 2022.04.17_marked.docx
@@ -1,6 +1,6 @@
 
 <file path=word/document.xml><?xml version="1.0" encoding="utf-8"?>
-<w:document xmlns:wpc="http://schemas.microsoft.com/office/word/2010/wordprocessingCanvas" xmlns:cx="http://schemas.microsoft.com/office/drawing/2014/chartex" xmlns:cx1="http://schemas.microsoft.com/office/drawing/2015/9/8/chartex" xmlns:cx2="http://schemas.microsoft.com/office/drawing/2015/10/21/chartex" xmlns:cx3="http://schemas.microsoft.com/office/drawing/2016/5/9/chartex" xmlns:cx4="http://schemas.microsoft.com/office/drawing/2016/5/10/chartex" xmlns:cx5="http://schemas.microsoft.com/office/drawing/2016/5/11/chartex" xmlns:cx6="http://schemas.microsoft.com/office/drawing/2016/5/12/chartex" xmlns:cx7="http://schemas.microsoft.com/office/drawing/2016/5/13/chartex" xmlns:cx8="http://schemas.microsoft.com/office/drawing/2016/5/14/chartex" xmlns:mc="http://schemas.openxmlformats.org/markup-compatibility/2006" xmlns:aink="http://schemas.microsoft.com/office/drawing/2016/ink" xmlns:am3d="http://schemas.microsoft.com/office/drawing/2017/model3d" xmlns:o="urn:schemas-microsoft-com:office:office" xmlns:r="http://schemas.openxmlformats.org/officeDocument/2006/relationships" xmlns:m="http://schemas.openxmlformats.org/officeDocument/2006/math" xmlns:v="urn:schemas-microsoft-com:vml" xmlns:wp14="http://schemas.microsoft.com/office/word/2010/wordprocessingDrawing" xmlns:wp="http://schemas.openxmlformats.org/drawingml/2006/wordprocessingDrawing" xmlns:w10="urn:schemas-microsoft-com:office:word" xmlns:w="http://schemas.openxmlformats.org/wordprocessingml/2006/main" xmlns:w14="http://schemas.microsoft.com/office/word/2010/wordml" xmlns:w15="http://schemas.microsoft.com/office/word/2012/wordml" xmlns:w16cex="http://schemas.microsoft.com/office/word/2018/wordml/cex" xmlns:w16cid="http://schemas.microsoft.com/office/word/2016/wordml/cid" xmlns:w16="http://schemas.microsoft.com/office/word/2018/wordml" xmlns:w16sdtdh="http://schemas.microsoft.com/office/word/2020/wordml/sdtdatahash" xmlns:w16se="http://schemas.microsoft.com/office/word/2015/wordml/symex" xmlns:wpg="http://schemas.microsoft.com/office/word/2010/wordprocessingGroup" xmlns:wpi="http://schemas.microsoft.com/office/word/2010/wordprocessingInk" xmlns:wne="http://schemas.microsoft.com/office/word/2006/wordml" xmlns:wps="http://schemas.microsoft.com/office/word/2010/wordprocessingShape" mc:Ignorable="w14 w15 w16se w16cid w16 w16cex w16sdtdh wp14">
+<w:document xmlns:wpc="http://schemas.microsoft.com/office/word/2010/wordprocessingCanvas" xmlns:cx="http://schemas.microsoft.com/office/drawing/2014/chartex" xmlns:cx1="http://schemas.microsoft.com/office/drawing/2015/9/8/chartex" xmlns:cx2="http://schemas.microsoft.com/office/drawing/2015/10/21/chartex" xmlns:cx3="http://schemas.microsoft.com/office/drawing/2016/5/9/chartex" xmlns:cx4="http://schemas.microsoft.com/office/drawing/2016/5/10/chartex" xmlns:cx5="http://schemas.microsoft.com/office/drawing/2016/5/11/chartex" xmlns:cx6="http://schemas.microsoft.com/office/drawing/2016/5/12/chartex" xmlns:cx7="http://schemas.microsoft.com/office/drawing/2016/5/13/chartex" xmlns:cx8="http://schemas.microsoft.com/office/drawing/2016/5/14/chartex" xmlns:mc="http://schemas.openxmlformats.org/markup-compatibility/2006" xmlns:aink="http://schemas.microsoft.com/office/drawing/2016/ink" xmlns:am3d="http://schemas.microsoft.com/office/drawing/2017/model3d" xmlns:o="urn:schemas-microsoft-com:office:office" xmlns:r="http://schemas.openxmlformats.org/officeDocument/2006/relationships" xmlns:m="http://schemas.openxmlformats.org/officeDocument/2006/math" xmlns:v="urn:schemas-microsoft-com:vml" xmlns:wp14="http://schemas.microsoft.com/office/word/2010/wordprocessingDrawing" xmlns:wp="http://schemas.openxmlformats.org/drawingml/2006/wordprocessingDrawing" xmlns:w10="urn:schemas-microsoft-com:office:word" xmlns:w="http://schemas.openxmlformats.org/wordprocessingml/2006/main" xmlns:w14="http://schemas.microsoft.com/office/word/2010/wordml" xmlns:w15="http://schemas.microsoft.com/office/word/2012/wordml" xmlns:w16cex="http://schemas.microsoft.com/office/word/2018/wordml/cex" xmlns:w16cid="http://schemas.microsoft.com/office/word/2016/wordml/cid" xmlns:w16="http://schemas.microsoft.com/office/word/2018/wordml" xmlns:w16se="http://schemas.microsoft.com/office/word/2015/wordml/symex" xmlns:wpg="http://schemas.microsoft.com/office/word/2010/wordprocessingGroup" xmlns:wpi="http://schemas.microsoft.com/office/word/2010/wordprocessingInk" xmlns:wne="http://schemas.microsoft.com/office/word/2006/wordml" xmlns:wps="http://schemas.microsoft.com/office/word/2010/wordprocessingShape" mc:Ignorable="w14 w15 w16se w16cid w16 w16cex wp14">
   <w:body>
     <w:p>
       <w:pPr>
@@ -1738,6 +1738,12 @@
         <w:rPr>
           <w:rFonts w:ascii="Georgia" w:hAnsi="Georgia"/>
         </w:rPr>
+        <w:t xml:space="preserve">&amp;&amp;F </w:t>
+      </w:r>
+      <w:r>
+        <w:rPr>
+          <w:rFonts w:ascii="Georgia" w:hAnsi="Georgia"/>
+        </w:rPr>
         <w:t>ζTη</w:t>
       </w:r>
     </w:p>
@@ -2355,6 +2361,12 @@
         <w:rPr>
           <w:rFonts w:ascii="Georgia" w:hAnsi="Georgia"/>
         </w:rPr>
+        <w:t xml:space="preserve">&amp;&amp;F </w:t>
+      </w:r>
+      <w:r>
+        <w:rPr>
+          <w:rFonts w:ascii="Georgia" w:hAnsi="Georgia"/>
+        </w:rPr>
         <w:t>φ</w:t>
       </w:r>
       <w:r>
@@ -3585,34 +3597,52 @@
           <w:iCs/>
           <w:lang w:val="de-DE"/>
         </w:rPr>
+        <w:t>&amp;&amp;</w:t>
+      </w:r>
+      <w:r>
+        <w:rPr>
+          <w:rFonts w:ascii="Georgia" w:hAnsi="Georgia"/>
+          <w:i/>
+          <w:iCs/>
+          <w:lang w:val="de-DE"/>
+        </w:rPr>
+        <w:t>G</w:t>
+      </w:r>
+      <w:r>
+        <w:rPr>
+          <w:rFonts w:ascii="Georgia" w:hAnsi="Georgia"/>
+          <w:i/>
+          <w:iCs/>
+          <w:lang w:val="de-DE"/>
+        </w:rPr>
+        <w:t xml:space="preserve"> </w:t>
+      </w:r>
+      <w:r>
+        <w:rPr>
+          <w:rFonts w:ascii="Georgia" w:hAnsi="Georgia"/>
+          <w:i/>
+          <w:iCs/>
+          <w:lang w:val="de-DE"/>
+        </w:rPr>
+        <w:t>Es geht! — Nur Mut! — Arbeite viel.</w:t>
+      </w:r>
+    </w:p>
+    <w:p>
+      <w:pPr>
+        <w:spacing w:line="264" w:lineRule="auto"/>
+        <w:rPr>
+          <w:rFonts w:ascii="Georgia" w:hAnsi="Georgia"/>
+        </w:rPr>
+      </w:pPr>
+      <w:r>
+        <w:rPr>
+          <w:rFonts w:ascii="Georgia" w:hAnsi="Georgia"/>
+        </w:rPr>
         <w:t xml:space="preserve">&amp;&amp;E </w:t>
       </w:r>
       <w:r>
         <w:rPr>
           <w:rFonts w:ascii="Georgia" w:hAnsi="Georgia"/>
-          <w:i/>
-          <w:iCs/>
-          <w:lang w:val="de-DE"/>
-        </w:rPr>
-        <w:t>Es geht! — Nur Mut! — Arbeite viel.</w:t>
-      </w:r>
-    </w:p>
-    <w:p>
-      <w:pPr>
-        <w:spacing w:line="264" w:lineRule="auto"/>
-        <w:rPr>
-          <w:rFonts w:ascii="Georgia" w:hAnsi="Georgia"/>
-        </w:rPr>
-      </w:pPr>
-      <w:r>
-        <w:rPr>
-          <w:rFonts w:ascii="Georgia" w:hAnsi="Georgia"/>
-        </w:rPr>
-        <w:t xml:space="preserve">&amp;&amp;E </w:t>
-      </w:r>
-      <w:r>
-        <w:rPr>
-          <w:rFonts w:ascii="Georgia" w:hAnsi="Georgia"/>
         </w:rPr>
         <w:t>Things are moving</w:t>
       </w:r>
@@ -3689,7 +3719,25 @@
           <w:iCs/>
           <w:lang w:val="de-DE"/>
         </w:rPr>
-        <w:t xml:space="preserve">&amp;&amp;E </w:t>
+        <w:t>&amp;&amp;</w:t>
+      </w:r>
+      <w:r>
+        <w:rPr>
+          <w:rFonts w:ascii="Georgia" w:hAnsi="Georgia"/>
+          <w:i/>
+          <w:iCs/>
+          <w:lang w:val="de-DE"/>
+        </w:rPr>
+        <w:t>G</w:t>
+      </w:r>
+      <w:r>
+        <w:rPr>
+          <w:rFonts w:ascii="Georgia" w:hAnsi="Georgia"/>
+          <w:i/>
+          <w:iCs/>
+          <w:lang w:val="de-DE"/>
+        </w:rPr>
+        <w:t xml:space="preserve"> </w:t>
       </w:r>
       <w:r>
         <w:rPr>
@@ -41543,7 +41591,7 @@
 </file>
 
 <file path=word/endnotes.xml><?xml version="1.0" encoding="utf-8"?>
-<w:endnotes xmlns:wpc="http://schemas.microsoft.com/office/word/2010/wordprocessingCanvas" xmlns:cx="http://schemas.microsoft.com/office/drawing/2014/chartex" xmlns:cx1="http://schemas.microsoft.com/office/drawing/2015/9/8/chartex" xmlns:cx2="http://schemas.microsoft.com/office/drawing/2015/10/21/chartex" xmlns:cx3="http://schemas.microsoft.com/office/drawing/2016/5/9/chartex" xmlns:cx4="http://schemas.microsoft.com/office/drawing/2016/5/10/chartex" xmlns:cx5="http://schemas.microsoft.com/office/drawing/2016/5/11/chartex" xmlns:cx6="http://schemas.microsoft.com/office/drawing/2016/5/12/chartex" xmlns:cx7="http://schemas.microsoft.com/office/drawing/2016/5/13/chartex" xmlns:cx8="http://schemas.microsoft.com/office/drawing/2016/5/14/chartex" xmlns:mc="http://schemas.openxmlformats.org/markup-compatibility/2006" xmlns:aink="http://schemas.microsoft.com/office/drawing/2016/ink" xmlns:am3d="http://schemas.microsoft.com/office/drawing/2017/model3d" xmlns:o="urn:schemas-microsoft-com:office:office" xmlns:r="http://schemas.openxmlformats.org/officeDocument/2006/relationships" xmlns:m="http://schemas.openxmlformats.org/officeDocument/2006/math" xmlns:v="urn:schemas-microsoft-com:vml" xmlns:wp14="http://schemas.microsoft.com/office/word/2010/wordprocessingDrawing" xmlns:wp="http://schemas.openxmlformats.org/drawingml/2006/wordprocessingDrawing" xmlns:w10="urn:schemas-microsoft-com:office:word" xmlns:w="http://schemas.openxmlformats.org/wordprocessingml/2006/main" xmlns:w14="http://schemas.microsoft.com/office/word/2010/wordml" xmlns:w15="http://schemas.microsoft.com/office/word/2012/wordml" xmlns:w16cex="http://schemas.microsoft.com/office/word/2018/wordml/cex" xmlns:w16cid="http://schemas.microsoft.com/office/word/2016/wordml/cid" xmlns:w16="http://schemas.microsoft.com/office/word/2018/wordml" xmlns:w16sdtdh="http://schemas.microsoft.com/office/word/2020/wordml/sdtdatahash" xmlns:w16se="http://schemas.microsoft.com/office/word/2015/wordml/symex" xmlns:wpg="http://schemas.microsoft.com/office/word/2010/wordprocessingGroup" xmlns:wpi="http://schemas.microsoft.com/office/word/2010/wordprocessingInk" xmlns:wne="http://schemas.microsoft.com/office/word/2006/wordml" xmlns:wps="http://schemas.microsoft.com/office/word/2010/wordprocessingShape" mc:Ignorable="w14 w15 w16se w16cid w16 w16cex w16sdtdh wp14">
+<w:endnotes xmlns:wpc="http://schemas.microsoft.com/office/word/2010/wordprocessingCanvas" xmlns:cx="http://schemas.microsoft.com/office/drawing/2014/chartex" xmlns:cx1="http://schemas.microsoft.com/office/drawing/2015/9/8/chartex" xmlns:cx2="http://schemas.microsoft.com/office/drawing/2015/10/21/chartex" xmlns:cx3="http://schemas.microsoft.com/office/drawing/2016/5/9/chartex" xmlns:cx4="http://schemas.microsoft.com/office/drawing/2016/5/10/chartex" xmlns:cx5="http://schemas.microsoft.com/office/drawing/2016/5/11/chartex" xmlns:cx6="http://schemas.microsoft.com/office/drawing/2016/5/12/chartex" xmlns:cx7="http://schemas.microsoft.com/office/drawing/2016/5/13/chartex" xmlns:cx8="http://schemas.microsoft.com/office/drawing/2016/5/14/chartex" xmlns:mc="http://schemas.openxmlformats.org/markup-compatibility/2006" xmlns:aink="http://schemas.microsoft.com/office/drawing/2016/ink" xmlns:am3d="http://schemas.microsoft.com/office/drawing/2017/model3d" xmlns:o="urn:schemas-microsoft-com:office:office" xmlns:r="http://schemas.openxmlformats.org/officeDocument/2006/relationships" xmlns:m="http://schemas.openxmlformats.org/officeDocument/2006/math" xmlns:v="urn:schemas-microsoft-com:vml" xmlns:wp14="http://schemas.microsoft.com/office/word/2010/wordprocessingDrawing" xmlns:wp="http://schemas.openxmlformats.org/drawingml/2006/wordprocessingDrawing" xmlns:w10="urn:schemas-microsoft-com:office:word" xmlns:w="http://schemas.openxmlformats.org/wordprocessingml/2006/main" xmlns:w14="http://schemas.microsoft.com/office/word/2010/wordml" xmlns:w15="http://schemas.microsoft.com/office/word/2012/wordml" xmlns:w16cex="http://schemas.microsoft.com/office/word/2018/wordml/cex" xmlns:w16cid="http://schemas.microsoft.com/office/word/2016/wordml/cid" xmlns:w16="http://schemas.microsoft.com/office/word/2018/wordml" xmlns:w16se="http://schemas.microsoft.com/office/word/2015/wordml/symex" xmlns:wpg="http://schemas.microsoft.com/office/word/2010/wordprocessingGroup" xmlns:wpi="http://schemas.microsoft.com/office/word/2010/wordprocessingInk" xmlns:wne="http://schemas.microsoft.com/office/word/2006/wordml" xmlns:wps="http://schemas.microsoft.com/office/word/2010/wordprocessingShape" mc:Ignorable="w14 w15 w16se w16cid w16 w16cex wp14">
   <w:endnote w:type="separator" w:id="-1">
     <w:p>
       <w:pPr>
@@ -41568,7 +41616,7 @@
 </file>
 
 <file path=word/footer1.xml><?xml version="1.0" encoding="utf-8"?>
-<w:ftr xmlns:wpc="http://schemas.microsoft.com/office/word/2010/wordprocessingCanvas" xmlns:cx="http://schemas.microsoft.com/office/drawing/2014/chartex" xmlns:cx1="http://schemas.microsoft.com/office/drawing/2015/9/8/chartex" xmlns:cx2="http://schemas.microsoft.com/office/drawing/2015/10/21/chartex" xmlns:cx3="http://schemas.microsoft.com/office/drawing/2016/5/9/chartex" xmlns:cx4="http://schemas.microsoft.com/office/drawing/2016/5/10/chartex" xmlns:cx5="http://schemas.microsoft.com/office/drawing/2016/5/11/chartex" xmlns:cx6="http://schemas.microsoft.com/office/drawing/2016/5/12/chartex" xmlns:cx7="http://schemas.microsoft.com/office/drawing/2016/5/13/chartex" xmlns:cx8="http://schemas.microsoft.com/office/drawing/2016/5/14/chartex" xmlns:mc="http://schemas.openxmlformats.org/markup-compatibility/2006" xmlns:aink="http://schemas.microsoft.com/office/drawing/2016/ink" xmlns:am3d="http://schemas.microsoft.com/office/drawing/2017/model3d" xmlns:o="urn:schemas-microsoft-com:office:office" xmlns:r="http://schemas.openxmlformats.org/officeDocument/2006/relationships" xmlns:m="http://schemas.openxmlformats.org/officeDocument/2006/math" xmlns:v="urn:schemas-microsoft-com:vml" xmlns:wp14="http://schemas.microsoft.com/office/word/2010/wordprocessingDrawing" xmlns:wp="http://schemas.openxmlformats.org/drawingml/2006/wordprocessingDrawing" xmlns:w10="urn:schemas-microsoft-com:office:word" xmlns:w="http://schemas.openxmlformats.org/wordprocessingml/2006/main" xmlns:w14="http://schemas.microsoft.com/office/word/2010/wordml" xmlns:w15="http://schemas.microsoft.com/office/word/2012/wordml" xmlns:w16cex="http://schemas.microsoft.com/office/word/2018/wordml/cex" xmlns:w16cid="http://schemas.microsoft.com/office/word/2016/wordml/cid" xmlns:w16="http://schemas.microsoft.com/office/word/2018/wordml" xmlns:w16sdtdh="http://schemas.microsoft.com/office/word/2020/wordml/sdtdatahash" xmlns:w16se="http://schemas.microsoft.com/office/word/2015/wordml/symex" xmlns:wpg="http://schemas.microsoft.com/office/word/2010/wordprocessingGroup" xmlns:wpi="http://schemas.microsoft.com/office/word/2010/wordprocessingInk" xmlns:wne="http://schemas.microsoft.com/office/word/2006/wordml" xmlns:wps="http://schemas.microsoft.com/office/word/2010/wordprocessingShape" mc:Ignorable="w14 w15 w16se w16cid w16 w16cex w16sdtdh wp14">
+<w:ftr xmlns:wpc="http://schemas.microsoft.com/office/word/2010/wordprocessingCanvas" xmlns:cx="http://schemas.microsoft.com/office/drawing/2014/chartex" xmlns:cx1="http://schemas.microsoft.com/office/drawing/2015/9/8/chartex" xmlns:cx2="http://schemas.microsoft.com/office/drawing/2015/10/21/chartex" xmlns:cx3="http://schemas.microsoft.com/office/drawing/2016/5/9/chartex" xmlns:cx4="http://schemas.microsoft.com/office/drawing/2016/5/10/chartex" xmlns:cx5="http://schemas.microsoft.com/office/drawing/2016/5/11/chartex" xmlns:cx6="http://schemas.microsoft.com/office/drawing/2016/5/12/chartex" xmlns:cx7="http://schemas.microsoft.com/office/drawing/2016/5/13/chartex" xmlns:cx8="http://schemas.microsoft.com/office/drawing/2016/5/14/chartex" xmlns:mc="http://schemas.openxmlformats.org/markup-compatibility/2006" xmlns:aink="http://schemas.microsoft.com/office/drawing/2016/ink" xmlns:am3d="http://schemas.microsoft.com/office/drawing/2017/model3d" xmlns:o="urn:schemas-microsoft-com:office:office" xmlns:r="http://schemas.openxmlformats.org/officeDocument/2006/relationships" xmlns:m="http://schemas.openxmlformats.org/officeDocument/2006/math" xmlns:v="urn:schemas-microsoft-com:vml" xmlns:wp14="http://schemas.microsoft.com/office/word/2010/wordprocessingDrawing" xmlns:wp="http://schemas.openxmlformats.org/drawingml/2006/wordprocessingDrawing" xmlns:w10="urn:schemas-microsoft-com:office:word" xmlns:w="http://schemas.openxmlformats.org/wordprocessingml/2006/main" xmlns:w14="http://schemas.microsoft.com/office/word/2010/wordml" xmlns:w15="http://schemas.microsoft.com/office/word/2012/wordml" xmlns:w16cex="http://schemas.microsoft.com/office/word/2018/wordml/cex" xmlns:w16cid="http://schemas.microsoft.com/office/word/2016/wordml/cid" xmlns:w16="http://schemas.microsoft.com/office/word/2018/wordml" xmlns:w16se="http://schemas.microsoft.com/office/word/2015/wordml/symex" xmlns:wpg="http://schemas.microsoft.com/office/word/2010/wordprocessingGroup" xmlns:wpi="http://schemas.microsoft.com/office/word/2010/wordprocessingInk" xmlns:wne="http://schemas.microsoft.com/office/word/2006/wordml" xmlns:wps="http://schemas.microsoft.com/office/word/2010/wordprocessingShape" mc:Ignorable="w14 w15 w16se w16cid w16 w16cex wp14">
   <w:sdt>
     <w:sdtPr>
       <w:rPr>
@@ -41714,7 +41762,7 @@
 </file>
 
 <file path=word/footnotes.xml><?xml version="1.0" encoding="utf-8"?>
-<w:footnotes xmlns:wpc="http://schemas.microsoft.com/office/word/2010/wordprocessingCanvas" xmlns:cx="http://schemas.microsoft.com/office/drawing/2014/chartex" xmlns:cx1="http://schemas.microsoft.com/office/drawing/2015/9/8/chartex" xmlns:cx2="http://schemas.microsoft.com/office/drawing/2015/10/21/chartex" xmlns:cx3="http://schemas.microsoft.com/office/drawing/2016/5/9/chartex" xmlns:cx4="http://schemas.microsoft.com/office/drawing/2016/5/10/chartex" xmlns:cx5="http://schemas.microsoft.com/office/drawing/2016/5/11/chartex" xmlns:cx6="http://schemas.microsoft.com/office/drawing/2016/5/12/chartex" xmlns:cx7="http://schemas.microsoft.com/office/drawing/2016/5/13/chartex" xmlns:cx8="http://schemas.microsoft.com/office/drawing/2016/5/14/chartex" xmlns:mc="http://schemas.openxmlformats.org/markup-compatibility/2006" xmlns:aink="http://schemas.microsoft.com/office/drawing/2016/ink" xmlns:am3d="http://schemas.microsoft.com/office/drawing/2017/model3d" xmlns:o="urn:schemas-microsoft-com:office:office" xmlns:r="http://schemas.openxmlformats.org/officeDocument/2006/relationships" xmlns:m="http://schemas.openxmlformats.org/officeDocument/2006/math" xmlns:v="urn:schemas-microsoft-com:vml" xmlns:wp14="http://schemas.microsoft.com/office/word/2010/wordprocessingDrawing" xmlns:wp="http://schemas.openxmlformats.org/drawingml/2006/wordprocessingDrawing" xmlns:w10="urn:schemas-microsoft-com:office:word" xmlns:w="http://schemas.openxmlformats.org/wordprocessingml/2006/main" xmlns:w14="http://schemas.microsoft.com/office/word/2010/wordml" xmlns:w15="http://schemas.microsoft.com/office/word/2012/wordml" xmlns:w16cex="http://schemas.microsoft.com/office/word/2018/wordml/cex" xmlns:w16cid="http://schemas.microsoft.com/office/word/2016/wordml/cid" xmlns:w16="http://schemas.microsoft.com/office/word/2018/wordml" xmlns:w16sdtdh="http://schemas.microsoft.com/office/word/2020/wordml/sdtdatahash" xmlns:w16se="http://schemas.microsoft.com/office/word/2015/wordml/symex" xmlns:wpg="http://schemas.microsoft.com/office/word/2010/wordprocessingGroup" xmlns:wpi="http://schemas.microsoft.com/office/word/2010/wordprocessingInk" xmlns:wne="http://schemas.microsoft.com/office/word/2006/wordml" xmlns:wps="http://schemas.microsoft.com/office/word/2010/wordprocessingShape" mc:Ignorable="w14 w15 w16se w16cid w16 w16cex w16sdtdh wp14">
+<w:footnotes xmlns:wpc="http://schemas.microsoft.com/office/word/2010/wordprocessingCanvas" xmlns:cx="http://schemas.microsoft.com/office/drawing/2014/chartex" xmlns:cx1="http://schemas.microsoft.com/office/drawing/2015/9/8/chartex" xmlns:cx2="http://schemas.microsoft.com/office/drawing/2015/10/21/chartex" xmlns:cx3="http://schemas.microsoft.com/office/drawing/2016/5/9/chartex" xmlns:cx4="http://schemas.microsoft.com/office/drawing/2016/5/10/chartex" xmlns:cx5="http://schemas.microsoft.com/office/drawing/2016/5/11/chartex" xmlns:cx6="http://schemas.microsoft.com/office/drawing/2016/5/12/chartex" xmlns:cx7="http://schemas.microsoft.com/office/drawing/2016/5/13/chartex" xmlns:cx8="http://schemas.microsoft.com/office/drawing/2016/5/14/chartex" xmlns:mc="http://schemas.openxmlformats.org/markup-compatibility/2006" xmlns:aink="http://schemas.microsoft.com/office/drawing/2016/ink" xmlns:am3d="http://schemas.microsoft.com/office/drawing/2017/model3d" xmlns:o="urn:schemas-microsoft-com:office:office" xmlns:r="http://schemas.openxmlformats.org/officeDocument/2006/relationships" xmlns:m="http://schemas.openxmlformats.org/officeDocument/2006/math" xmlns:v="urn:schemas-microsoft-com:vml" xmlns:wp14="http://schemas.microsoft.com/office/word/2010/wordprocessingDrawing" xmlns:wp="http://schemas.openxmlformats.org/drawingml/2006/wordprocessingDrawing" xmlns:w10="urn:schemas-microsoft-com:office:word" xmlns:w="http://schemas.openxmlformats.org/wordprocessingml/2006/main" xmlns:w14="http://schemas.microsoft.com/office/word/2010/wordml" xmlns:w15="http://schemas.microsoft.com/office/word/2012/wordml" xmlns:w16cex="http://schemas.microsoft.com/office/word/2018/wordml/cex" xmlns:w16cid="http://schemas.microsoft.com/office/word/2016/wordml/cid" xmlns:w16="http://schemas.microsoft.com/office/word/2018/wordml" xmlns:w16se="http://schemas.microsoft.com/office/word/2015/wordml/symex" xmlns:wpg="http://schemas.microsoft.com/office/word/2010/wordprocessingGroup" xmlns:wpi="http://schemas.microsoft.com/office/word/2010/wordprocessingInk" xmlns:wne="http://schemas.microsoft.com/office/word/2006/wordml" xmlns:wps="http://schemas.microsoft.com/office/word/2010/wordprocessingShape" mc:Ignorable="w14 w15 w16se w16cid w16 w16cex wp14">
   <w:footnote w:type="separator" w:id="-1">
     <w:p>
       <w:pPr>
@@ -47529,7 +47577,7 @@
 </file>
 
 <file path=word/styles.xml><?xml version="1.0" encoding="utf-8"?>
-<w:styles xmlns:mc="http://schemas.openxmlformats.org/markup-compatibility/2006" xmlns:r="http://schemas.openxmlformats.org/officeDocument/2006/relationships" xmlns:w="http://schemas.openxmlformats.org/wordprocessingml/2006/main" xmlns:w14="http://schemas.microsoft.com/office/word/2010/wordml" xmlns:w15="http://schemas.microsoft.com/office/word/2012/wordml" xmlns:w16cex="http://schemas.microsoft.com/office/word/2018/wordml/cex" xmlns:w16cid="http://schemas.microsoft.com/office/word/2016/wordml/cid" xmlns:w16="http://schemas.microsoft.com/office/word/2018/wordml" xmlns:w16sdtdh="http://schemas.microsoft.com/office/word/2020/wordml/sdtdatahash" xmlns:w16se="http://schemas.microsoft.com/office/word/2015/wordml/symex" mc:Ignorable="w14 w15 w16se w16cid w16 w16cex w16sdtdh">
+<w:styles xmlns:mc="http://schemas.openxmlformats.org/markup-compatibility/2006" xmlns:r="http://schemas.openxmlformats.org/officeDocument/2006/relationships" xmlns:w="http://schemas.openxmlformats.org/wordprocessingml/2006/main" xmlns:w14="http://schemas.microsoft.com/office/word/2010/wordml" xmlns:w15="http://schemas.microsoft.com/office/word/2012/wordml" xmlns:w16cex="http://schemas.microsoft.com/office/word/2018/wordml/cex" xmlns:w16cid="http://schemas.microsoft.com/office/word/2016/wordml/cid" xmlns:w16="http://schemas.microsoft.com/office/word/2018/wordml" xmlns:w16se="http://schemas.microsoft.com/office/word/2015/wordml/symex" mc:Ignorable="w14 w15 w16se w16cid w16 w16cex">
   <w:docDefaults>
     <w:rPrDefault>
       <w:rPr>

</xml_diff>